<commit_message>
ADD README y ajustes finales
</commit_message>
<xml_diff>
--- a/DOC/DOCUMENTO REFERENCIA DEL CHALLENGE TÉCNICO PARA INGENIERO DE DATOS.docx
+++ b/DOC/DOCUMENTO REFERENCIA DEL CHALLENGE TÉCNICO PARA INGENIERO DE DATOS.docx
@@ -310,6 +310,25 @@
       </w:r>
       <w:r>
         <w:t>.</w:t>
+      </w:r>
+      <w:r>
+        <w:t xml:space="preserve"> A continuación, se deja la ruta del repositorio:</w:t>
+      </w:r>
+    </w:p>
+    <w:p>
+      <w:pPr>
+        <w:jc w:val="both"/>
+      </w:pPr>
+      <w:r>
+        <w:t>https://github.com/dalriveraca/Challenge</w:t>
+      </w:r>
+    </w:p>
+    <w:p>
+      <w:pPr>
+        <w:jc w:val="both"/>
+      </w:pPr>
+      <w:r>
+        <w:t xml:space="preserve"> </w:t>
       </w:r>
     </w:p>
     <w:p>

</xml_diff>